<commit_message>
R1.4 - Uploaded before shipping 12/11/24. Added Aux mode screen. Press UP+DWN for >1sec to enter and return to user mode.
</commit_message>
<xml_diff>
--- a/ProtoControl_CheatSheet.docx
+++ b/ProtoControl_CheatSheet.docx
@@ -81,6 +81,9 @@
     </w:p>
     <w:p>
       <w:r>
+        <w:rPr>
+          <w:noProof/>
+        </w:rPr>
         <mc:AlternateContent>
           <mc:Choice Requires="wps">
             <w:drawing>
@@ -292,6 +295,9 @@
         </mc:AlternateContent>
       </w:r>
       <w:r>
+        <w:rPr>
+          <w:noProof/>
+        </w:rPr>
         <mc:AlternateContent>
           <mc:Choice Requires="wps">
             <w:drawing>
@@ -451,6 +457,9 @@
         </mc:AlternateContent>
       </w:r>
       <w:r>
+        <w:rPr>
+          <w:noProof/>
+        </w:rPr>
         <mc:AlternateContent>
           <mc:Choice Requires="wps">
             <w:drawing>
@@ -722,6 +731,9 @@
     <w:p/>
     <w:p>
       <w:r>
+        <w:rPr>
+          <w:noProof/>
+        </w:rPr>
         <mc:AlternateContent>
           <mc:Choice Requires="wps">
             <w:drawing>
@@ -861,7 +873,7 @@
         <w:t xml:space="preserve">Battery icon will read full- and the pack voltage should </w:t>
       </w:r>
       <w:r>
-        <w:t>be around ~4.2</w:t>
+        <w:t>be around ~4.15</w:t>
       </w:r>
       <w:r>
         <w:t>Vdc when charged</w:t>
@@ -946,12 +958,6 @@
       </w:r>
     </w:p>
     <w:p>
-      <w:pPr>
-        <w:rPr>
-          <w:b/>
-          <w:u w:val="single"/>
-        </w:rPr>
-      </w:pPr>
       <w:r>
         <w:rPr>
           <w:b/>
@@ -966,8 +972,6 @@
         </w:rPr>
         <w:t>Modify Motor Waveforms OR Reprogram Device</w:t>
       </w:r>
-      <w:bookmarkStart w:id="0" w:name="_GoBack"/>
-      <w:bookmarkEnd w:id="0"/>
       <w:r>
         <w:rPr>
           <w:b/>
@@ -987,12 +991,25 @@
       </w:r>
     </w:p>
     <w:p>
+      <w:hyperlink r:id="rId8" w:history="1">
+        <w:r>
+          <w:rPr>
+            <w:rStyle w:val="Hyperlink"/>
+          </w:rPr>
+          <w:t>https://github.com/wadreon-bits/ProtoControl_4V2</w:t>
+        </w:r>
+      </w:hyperlink>
+    </w:p>
+    <w:p/>
+    <w:p>
       <w:pPr>
         <w:rPr>
           <w:b/>
           <w:u w:val="single"/>
         </w:rPr>
       </w:pPr>
+      <w:bookmarkStart w:id="0" w:name="_GoBack"/>
+      <w:bookmarkEnd w:id="0"/>
       <w:r>
         <w:rPr>
           <w:b/>
@@ -1067,7 +1084,7 @@
                     <pic:cNvPicPr/>
                   </pic:nvPicPr>
                   <pic:blipFill>
-                    <a:blip r:embed="rId8" cstate="print">
+                    <a:blip r:embed="rId9" cstate="print">
                       <a:extLst>
                         <a:ext uri="{28A0092B-C50C-407E-A947-70E740481C1C}">
                           <a14:useLocalDpi xmlns:a14="http://schemas.microsoft.com/office/drawing/2010/main" val="0"/>
@@ -1101,8 +1118,21 @@
       </w:r>
     </w:p>
     <w:p/>
+    <w:p/>
+    <w:p/>
+    <w:p/>
+    <w:p/>
+    <w:p/>
+    <w:p>
+      <w:pPr>
+        <w:pStyle w:val="ListParagraph"/>
+      </w:pPr>
+      <w:r>
+        <w:t xml:space="preserve"> </w:t>
+      </w:r>
+    </w:p>
     <w:sectPr>
-      <w:headerReference w:type="default" r:id="rId9"/>
+      <w:headerReference w:type="default" r:id="rId10"/>
       <w:pgSz w:w="12240" w:h="15840"/>
       <w:pgMar w:top="1440" w:right="1440" w:bottom="1440" w:left="1440" w:header="720" w:footer="720" w:gutter="0"/>
       <w:cols w:space="720"/>
@@ -1457,6 +1487,95 @@
     </w:lvl>
   </w:abstractNum>
   <w:abstractNum w:abstractNumId="3" w15:restartNumberingAfterBreak="0">
+    <w:nsid w:val="5CD77371"/>
+    <w:multiLevelType w:val="hybridMultilevel"/>
+    <w:tmpl w:val="A7E8E74E"/>
+    <w:lvl w:ilvl="0" w:tplc="0409000F">
+      <w:start w:val="1"/>
+      <w:numFmt w:val="decimal"/>
+      <w:lvlText w:val="%1."/>
+      <w:lvlJc w:val="left"/>
+      <w:pPr>
+        <w:ind w:left="720" w:hanging="360"/>
+      </w:pPr>
+      <w:rPr>
+        <w:rFonts w:hint="default"/>
+      </w:rPr>
+    </w:lvl>
+    <w:lvl w:ilvl="1" w:tplc="04090019" w:tentative="1">
+      <w:start w:val="1"/>
+      <w:numFmt w:val="lowerLetter"/>
+      <w:lvlText w:val="%2."/>
+      <w:lvlJc w:val="left"/>
+      <w:pPr>
+        <w:ind w:left="1440" w:hanging="360"/>
+      </w:pPr>
+    </w:lvl>
+    <w:lvl w:ilvl="2" w:tplc="0409001B" w:tentative="1">
+      <w:start w:val="1"/>
+      <w:numFmt w:val="lowerRoman"/>
+      <w:lvlText w:val="%3."/>
+      <w:lvlJc w:val="right"/>
+      <w:pPr>
+        <w:ind w:left="2160" w:hanging="180"/>
+      </w:pPr>
+    </w:lvl>
+    <w:lvl w:ilvl="3" w:tplc="0409000F" w:tentative="1">
+      <w:start w:val="1"/>
+      <w:numFmt w:val="decimal"/>
+      <w:lvlText w:val="%4."/>
+      <w:lvlJc w:val="left"/>
+      <w:pPr>
+        <w:ind w:left="2880" w:hanging="360"/>
+      </w:pPr>
+    </w:lvl>
+    <w:lvl w:ilvl="4" w:tplc="04090019" w:tentative="1">
+      <w:start w:val="1"/>
+      <w:numFmt w:val="lowerLetter"/>
+      <w:lvlText w:val="%5."/>
+      <w:lvlJc w:val="left"/>
+      <w:pPr>
+        <w:ind w:left="3600" w:hanging="360"/>
+      </w:pPr>
+    </w:lvl>
+    <w:lvl w:ilvl="5" w:tplc="0409001B" w:tentative="1">
+      <w:start w:val="1"/>
+      <w:numFmt w:val="lowerRoman"/>
+      <w:lvlText w:val="%6."/>
+      <w:lvlJc w:val="right"/>
+      <w:pPr>
+        <w:ind w:left="4320" w:hanging="180"/>
+      </w:pPr>
+    </w:lvl>
+    <w:lvl w:ilvl="6" w:tplc="0409000F" w:tentative="1">
+      <w:start w:val="1"/>
+      <w:numFmt w:val="decimal"/>
+      <w:lvlText w:val="%7."/>
+      <w:lvlJc w:val="left"/>
+      <w:pPr>
+        <w:ind w:left="5040" w:hanging="360"/>
+      </w:pPr>
+    </w:lvl>
+    <w:lvl w:ilvl="7" w:tplc="04090019" w:tentative="1">
+      <w:start w:val="1"/>
+      <w:numFmt w:val="lowerLetter"/>
+      <w:lvlText w:val="%8."/>
+      <w:lvlJc w:val="left"/>
+      <w:pPr>
+        <w:ind w:left="5760" w:hanging="360"/>
+      </w:pPr>
+    </w:lvl>
+    <w:lvl w:ilvl="8" w:tplc="0409001B" w:tentative="1">
+      <w:start w:val="1"/>
+      <w:numFmt w:val="lowerRoman"/>
+      <w:lvlText w:val="%9."/>
+      <w:lvlJc w:val="right"/>
+      <w:pPr>
+        <w:ind w:left="6480" w:hanging="180"/>
+      </w:pPr>
+    </w:lvl>
+  </w:abstractNum>
+  <w:abstractNum w:abstractNumId="4" w15:restartNumberingAfterBreak="0">
     <w:nsid w:val="6FE459DA"/>
     <w:multiLevelType w:val="hybridMultilevel"/>
     <w:tmpl w:val="61FA533C"/>
@@ -1568,7 +1687,7 @@
       </w:rPr>
     </w:lvl>
   </w:abstractNum>
-  <w:abstractNum w:abstractNumId="4" w15:restartNumberingAfterBreak="0">
+  <w:abstractNum w:abstractNumId="5" w15:restartNumberingAfterBreak="0">
     <w:nsid w:val="72FD2B6B"/>
     <w:multiLevelType w:val="hybridMultilevel"/>
     <w:tmpl w:val="3AFC221E"/>
@@ -1657,7 +1776,7 @@
       </w:pPr>
     </w:lvl>
   </w:abstractNum>
-  <w:abstractNum w:abstractNumId="5" w15:restartNumberingAfterBreak="0">
+  <w:abstractNum w:abstractNumId="6" w15:restartNumberingAfterBreak="0">
     <w:nsid w:val="73F13199"/>
     <w:multiLevelType w:val="hybridMultilevel"/>
     <w:tmpl w:val="54A01858"/>
@@ -1746,7 +1865,7 @@
       </w:pPr>
     </w:lvl>
   </w:abstractNum>
-  <w:abstractNum w:abstractNumId="6" w15:restartNumberingAfterBreak="0">
+  <w:abstractNum w:abstractNumId="7" w15:restartNumberingAfterBreak="0">
     <w:nsid w:val="78936789"/>
     <w:multiLevelType w:val="hybridMultilevel"/>
     <w:tmpl w:val="FF307EDC"/>
@@ -1836,10 +1955,10 @@
     </w:lvl>
   </w:abstractNum>
   <w:num w:numId="1">
-    <w:abstractNumId w:val="3"/>
+    <w:abstractNumId w:val="4"/>
   </w:num>
   <w:num w:numId="2">
-    <w:abstractNumId w:val="6"/>
+    <w:abstractNumId w:val="7"/>
   </w:num>
   <w:num w:numId="3">
     <w:abstractNumId w:val="0"/>
@@ -1848,13 +1967,16 @@
     <w:abstractNumId w:val="1"/>
   </w:num>
   <w:num w:numId="5">
-    <w:abstractNumId w:val="4"/>
+    <w:abstractNumId w:val="5"/>
   </w:num>
   <w:num w:numId="6">
-    <w:abstractNumId w:val="5"/>
+    <w:abstractNumId w:val="6"/>
   </w:num>
   <w:num w:numId="7">
     <w:abstractNumId w:val="2"/>
+  </w:num>
+  <w:num w:numId="8">
+    <w:abstractNumId w:val="3"/>
   </w:num>
 </w:numbering>
 </file>
@@ -2256,6 +2378,7 @@
   <w:style w:type="character" w:default="1" w:styleId="DefaultParagraphFont">
     <w:name w:val="Default Paragraph Font"/>
     <w:uiPriority w:val="1"/>
+    <w:semiHidden/>
     <w:unhideWhenUsed/>
   </w:style>
   <w:style w:type="table" w:default="1" w:styleId="TableNormal">
@@ -2349,6 +2472,47 @@
     <w:link w:val="Footer"/>
     <w:uiPriority w:val="99"/>
     <w:rsid w:val="00463E8C"/>
+  </w:style>
+  <w:style w:type="character" w:styleId="Hyperlink">
+    <w:name w:val="Hyperlink"/>
+    <w:basedOn w:val="DefaultParagraphFont"/>
+    <w:uiPriority w:val="99"/>
+    <w:unhideWhenUsed/>
+    <w:rsid w:val="001F2006"/>
+    <w:rPr>
+      <w:color w:val="0563C1" w:themeColor="hyperlink"/>
+      <w:u w:val="single"/>
+    </w:rPr>
+  </w:style>
+  <w:style w:type="paragraph" w:styleId="BalloonText">
+    <w:name w:val="Balloon Text"/>
+    <w:basedOn w:val="Normal"/>
+    <w:link w:val="BalloonTextChar"/>
+    <w:uiPriority w:val="99"/>
+    <w:semiHidden/>
+    <w:unhideWhenUsed/>
+    <w:rsid w:val="001F2006"/>
+    <w:pPr>
+      <w:spacing w:after="0" w:line="240" w:lineRule="auto"/>
+    </w:pPr>
+    <w:rPr>
+      <w:rFonts w:ascii="Segoe UI" w:hAnsi="Segoe UI" w:cs="Segoe UI"/>
+      <w:sz w:val="18"/>
+      <w:szCs w:val="18"/>
+    </w:rPr>
+  </w:style>
+  <w:style w:type="character" w:customStyle="1" w:styleId="BalloonTextChar">
+    <w:name w:val="Balloon Text Char"/>
+    <w:basedOn w:val="DefaultParagraphFont"/>
+    <w:link w:val="BalloonText"/>
+    <w:uiPriority w:val="99"/>
+    <w:semiHidden/>
+    <w:rsid w:val="001F2006"/>
+    <w:rPr>
+      <w:rFonts w:ascii="Segoe UI" w:hAnsi="Segoe UI" w:cs="Segoe UI"/>
+      <w:sz w:val="18"/>
+      <w:szCs w:val="18"/>
+    </w:rPr>
   </w:style>
 </w:styles>
 </file>

</xml_diff>